<commit_message>
Actualizacion Plantillas y Borrador
</commit_message>
<xml_diff>
--- a/public/Plantillas/plantillaMemoriaEsOriginal.docx
+++ b/public/Plantillas/plantillaMemoriaEsOriginal.docx
@@ -20,18 +20,18 @@
           <w:szCs w:val="40"/>
         </w:rPr>
         <w:drawing>
-          <wp:anchor behindDoc="0" distT="0" distB="0" distL="0" distR="0" simplePos="0" locked="0" layoutInCell="0" allowOverlap="1" relativeHeight="3">
+          <wp:anchor behindDoc="0" distT="0" distB="0" distL="0" distR="0" simplePos="0" locked="0" layoutInCell="0" allowOverlap="1" relativeHeight="2">
             <wp:simplePos x="0" y="0"/>
             <wp:positionH relativeFrom="column">
-              <wp:posOffset>8890</wp:posOffset>
+              <wp:posOffset>2051685</wp:posOffset>
             </wp:positionH>
             <wp:positionV relativeFrom="paragraph">
-              <wp:posOffset>25400</wp:posOffset>
+              <wp:posOffset>635</wp:posOffset>
             </wp:positionV>
-            <wp:extent cx="1751965" cy="531495"/>
+            <wp:extent cx="1252855" cy="634365"/>
             <wp:effectExtent l="0" t="0" r="0" b="0"/>
-            <wp:wrapTopAndBottom/>
-            <wp:docPr id="1" name="Imagen2" descr=""/>
+            <wp:wrapSquare wrapText="largest"/>
+            <wp:docPr id="1" name="Imagen3" descr=""/>
             <wp:cNvGraphicFramePr>
               <a:graphicFrameLocks xmlns:a="http://schemas.openxmlformats.org/drawingml/2006/main" noChangeAspect="1"/>
             </wp:cNvGraphicFramePr>
@@ -39,7 +39,7 @@
               <a:graphicData uri="http://schemas.openxmlformats.org/drawingml/2006/picture">
                 <pic:pic xmlns:pic="http://schemas.openxmlformats.org/drawingml/2006/picture">
                   <pic:nvPicPr>
-                    <pic:cNvPr id="1" name="Imagen2" descr=""/>
+                    <pic:cNvPr id="1" name="Imagen3" descr=""/>
                     <pic:cNvPicPr>
                       <a:picLocks noChangeAspect="1" noChangeArrowheads="1"/>
                     </pic:cNvPicPr>
@@ -53,7 +53,7 @@
                   <pic:spPr bwMode="auto">
                     <a:xfrm>
                       <a:off x="0" y="0"/>
-                      <a:ext cx="1751965" cy="531495"/>
+                      <a:ext cx="1252855" cy="634365"/>
                     </a:xfrm>
                     <a:prstGeom prst="rect">
                       <a:avLst/>
@@ -69,15 +69,15 @@
           <wp:anchor behindDoc="0" distT="0" distB="0" distL="0" distR="0" simplePos="0" locked="0" layoutInCell="0" allowOverlap="1" relativeHeight="4">
             <wp:simplePos x="0" y="0"/>
             <wp:positionH relativeFrom="column">
-              <wp:posOffset>1960880</wp:posOffset>
+              <wp:posOffset>8890</wp:posOffset>
             </wp:positionH>
             <wp:positionV relativeFrom="paragraph">
-              <wp:posOffset>36830</wp:posOffset>
+              <wp:posOffset>25400</wp:posOffset>
             </wp:positionV>
-            <wp:extent cx="1591310" cy="526415"/>
+            <wp:extent cx="1751965" cy="531495"/>
             <wp:effectExtent l="0" t="0" r="0" b="0"/>
             <wp:wrapTopAndBottom/>
-            <wp:docPr id="2" name="Imagen3" descr=""/>
+            <wp:docPr id="2" name="Imagen2" descr=""/>
             <wp:cNvGraphicFramePr>
               <a:graphicFrameLocks xmlns:a="http://schemas.openxmlformats.org/drawingml/2006/main" noChangeAspect="1"/>
             </wp:cNvGraphicFramePr>
@@ -85,19 +85,13 @@
               <a:graphicData uri="http://schemas.openxmlformats.org/drawingml/2006/picture">
                 <pic:pic xmlns:pic="http://schemas.openxmlformats.org/drawingml/2006/picture">
                   <pic:nvPicPr>
-                    <pic:cNvPr id="2" name="Imagen3" descr=""/>
+                    <pic:cNvPr id="2" name="Imagen2" descr=""/>
                     <pic:cNvPicPr>
                       <a:picLocks noChangeAspect="1" noChangeArrowheads="1"/>
                     </pic:cNvPicPr>
                   </pic:nvPicPr>
                   <pic:blipFill>
-                    <a:blip r:embed="rId3">
-                      <a:extLst>
-                        <a:ext uri="{96DAC541-7B7A-43D3-8B79-37D633B846F1}">
-                          <asvg:svgBlip xmlns:asvg="http://schemas.microsoft.com/office/drawing/2016/SVG/main" r:embed="rId4"/>
-                        </a:ext>
-                      </a:extLst>
-                    </a:blip>
+                    <a:blip r:embed="rId3"/>
                     <a:stretch>
                       <a:fillRect/>
                     </a:stretch>
@@ -105,7 +99,7 @@
                   <pic:spPr bwMode="auto">
                     <a:xfrm>
                       <a:off x="0" y="0"/>
-                      <a:ext cx="1591310" cy="526415"/>
+                      <a:ext cx="1751965" cy="531495"/>
                     </a:xfrm>
                     <a:prstGeom prst="rect">
                       <a:avLst/>
@@ -143,10 +137,10 @@
                     </pic:cNvPicPr>
                   </pic:nvPicPr>
                   <pic:blipFill>
-                    <a:blip r:embed="rId5">
+                    <a:blip r:embed="rId4">
                       <a:extLst>
                         <a:ext uri="{96DAC541-7B7A-43D3-8B79-37D633B846F1}">
-                          <asvg:svgBlip xmlns:asvg="http://schemas.microsoft.com/office/drawing/2016/SVG/main" r:embed="rId6"/>
+                          <asvg:svgBlip xmlns:asvg="http://schemas.microsoft.com/office/drawing/2016/SVG/main" r:embed="rId5"/>
                         </a:ext>
                       </a:extLst>
                     </a:blip>
@@ -188,7 +182,18 @@
           <w:sz w:val="40"/>
           <w:szCs w:val="40"/>
         </w:rPr>
-        <w:t>MEMORIA DEL PLAN DE GESTIÓN ANUAL DE LA ADR {nComarca}</w:t>
+        <w:t xml:space="preserve">MEMORIA DEL PLAN DE GESTIÓN ANUAL DE LA ADR </w:t>
+      </w:r>
+      <w:r>
+        <w:rPr>
+          <w:rFonts w:cs="Arial"/>
+          <w:b/>
+          <w:bCs/>
+          <w:color w:val="000000"/>
+          <w:sz w:val="40"/>
+          <w:szCs w:val="40"/>
+        </w:rPr>
+        <w:t xml:space="preserve">{nADR} </w:t>
       </w:r>
     </w:p>
     <w:p>
@@ -281,7 +286,6 @@
       </w:pPr>
       <w:r>
         <w:rPr>
-          <w:rFonts w:cs="Arial"/>
           <w:b/>
           <w:bCs/>
           <w:sz w:val="40"/>
@@ -1194,7 +1198,7 @@
                     </pic:cNvPicPr>
                   </pic:nvPicPr>
                   <pic:blipFill>
-                    <a:blip r:embed="rId7"/>
+                    <a:blip r:embed="rId6"/>
                     <a:stretch>
                       <a:fillRect/>
                     </a:stretch>
@@ -9820,8 +9824,8 @@
         <w:tblLook w:firstRow="1" w:noVBand="1" w:lastRow="0" w:firstColumn="1" w:lastColumn="0" w:noHBand="0" w:val="04a0"/>
       </w:tblPr>
       <w:tblGrid>
-        <w:gridCol w:w="1978"/>
-        <w:gridCol w:w="3331"/>
+        <w:gridCol w:w="1976"/>
+        <w:gridCol w:w="3333"/>
         <w:gridCol w:w="1095"/>
         <w:gridCol w:w="840"/>
         <w:gridCol w:w="1305"/>
@@ -9831,7 +9835,7 @@
         <w:trPr/>
         <w:tc>
           <w:tcPr>
-            <w:tcW w:w="1978" w:type="dxa"/>
+            <w:tcW w:w="1976" w:type="dxa"/>
             <w:tcBorders>
               <w:left w:val="nil"/>
               <w:right w:val="nil"/>
@@ -9868,7 +9872,7 @@
         </w:tc>
         <w:tc>
           <w:tcPr>
-            <w:tcW w:w="3331" w:type="dxa"/>
+            <w:tcW w:w="3333" w:type="dxa"/>
             <w:tcBorders>
               <w:left w:val="nil"/>
               <w:right w:val="nil"/>
@@ -10084,7 +10088,7 @@
         <w:trPr/>
         <w:tc>
           <w:tcPr>
-            <w:tcW w:w="1978" w:type="dxa"/>
+            <w:tcW w:w="1976" w:type="dxa"/>
             <w:tcBorders>
               <w:left w:val="nil"/>
               <w:right w:val="nil"/>
@@ -10115,7 +10119,7 @@
         </w:tc>
         <w:tc>
           <w:tcPr>
-            <w:tcW w:w="3331" w:type="dxa"/>
+            <w:tcW w:w="3333" w:type="dxa"/>
             <w:tcBorders>
               <w:left w:val="nil"/>
               <w:right w:val="nil"/>
@@ -10315,7 +10319,7 @@
         <w:trPr/>
         <w:tc>
           <w:tcPr>
-            <w:tcW w:w="1978" w:type="dxa"/>
+            <w:tcW w:w="1976" w:type="dxa"/>
             <w:tcBorders>
               <w:left w:val="nil"/>
               <w:right w:val="nil"/>
@@ -10352,7 +10356,7 @@
         </w:tc>
         <w:tc>
           <w:tcPr>
-            <w:tcW w:w="3331" w:type="dxa"/>
+            <w:tcW w:w="3333" w:type="dxa"/>
             <w:tcBorders>
               <w:left w:val="nil"/>
               <w:right w:val="nil"/>
@@ -10568,7 +10572,7 @@
         <w:trPr/>
         <w:tc>
           <w:tcPr>
-            <w:tcW w:w="1978" w:type="dxa"/>
+            <w:tcW w:w="1976" w:type="dxa"/>
             <w:tcBorders>
               <w:left w:val="nil"/>
               <w:right w:val="nil"/>
@@ -10599,7 +10603,7 @@
         </w:tc>
         <w:tc>
           <w:tcPr>
-            <w:tcW w:w="3331" w:type="dxa"/>
+            <w:tcW w:w="3333" w:type="dxa"/>
             <w:tcBorders>
               <w:left w:val="nil"/>
               <w:right w:val="nil"/>
@@ -11341,9 +11345,9 @@
       </w:r>
     </w:p>
     <w:sectPr>
-      <w:footerReference w:type="even" r:id="rId8"/>
-      <w:footerReference w:type="default" r:id="rId9"/>
-      <w:footerReference w:type="first" r:id="rId10"/>
+      <w:footerReference w:type="even" r:id="rId7"/>
+      <w:footerReference w:type="default" r:id="rId8"/>
+      <w:footerReference w:type="first" r:id="rId9"/>
       <w:type w:val="nextPage"/>
       <w:pgSz w:w="11906" w:h="16838"/>
       <w:pgMar w:left="1440" w:right="1440" w:gutter="0" w:header="0" w:top="1080" w:footer="708" w:bottom="1080"/>

</xml_diff>

<commit_message>
Ajustes a peticion de HAZI
</commit_message>
<xml_diff>
--- a/public/Plantillas/plantillaMemoriaEsOriginal.docx
+++ b/public/Plantillas/plantillaMemoriaEsOriginal.docx
@@ -20,7 +20,7 @@
           <w:szCs w:val="40"/>
         </w:rPr>
         <w:drawing>
-          <wp:anchor behindDoc="0" distT="0" distB="0" distL="0" distR="0" simplePos="0" locked="0" layoutInCell="0" allowOverlap="1" relativeHeight="2">
+          <wp:anchor behindDoc="0" distT="0" distB="0" distL="0" distR="0" simplePos="0" locked="0" layoutInCell="0" allowOverlap="1" relativeHeight="3">
             <wp:simplePos x="0" y="0"/>
             <wp:positionH relativeFrom="column">
               <wp:posOffset>2051685</wp:posOffset>
@@ -9824,8 +9824,8 @@
         <w:tblLook w:firstRow="1" w:noVBand="1" w:lastRow="0" w:firstColumn="1" w:lastColumn="0" w:noHBand="0" w:val="04a0"/>
       </w:tblPr>
       <w:tblGrid>
-        <w:gridCol w:w="1976"/>
-        <w:gridCol w:w="3333"/>
+        <w:gridCol w:w="1975"/>
+        <w:gridCol w:w="3334"/>
         <w:gridCol w:w="1095"/>
         <w:gridCol w:w="840"/>
         <w:gridCol w:w="1305"/>
@@ -9835,7 +9835,7 @@
         <w:trPr/>
         <w:tc>
           <w:tcPr>
-            <w:tcW w:w="1976" w:type="dxa"/>
+            <w:tcW w:w="1975" w:type="dxa"/>
             <w:tcBorders>
               <w:left w:val="nil"/>
               <w:right w:val="nil"/>
@@ -9872,7 +9872,7 @@
         </w:tc>
         <w:tc>
           <w:tcPr>
-            <w:tcW w:w="3333" w:type="dxa"/>
+            <w:tcW w:w="3334" w:type="dxa"/>
             <w:tcBorders>
               <w:left w:val="nil"/>
               <w:right w:val="nil"/>
@@ -10088,7 +10088,7 @@
         <w:trPr/>
         <w:tc>
           <w:tcPr>
-            <w:tcW w:w="1976" w:type="dxa"/>
+            <w:tcW w:w="1975" w:type="dxa"/>
             <w:tcBorders>
               <w:left w:val="nil"/>
               <w:right w:val="nil"/>
@@ -10119,7 +10119,7 @@
         </w:tc>
         <w:tc>
           <w:tcPr>
-            <w:tcW w:w="3333" w:type="dxa"/>
+            <w:tcW w:w="3334" w:type="dxa"/>
             <w:tcBorders>
               <w:left w:val="nil"/>
               <w:right w:val="nil"/>
@@ -10319,7 +10319,7 @@
         <w:trPr/>
         <w:tc>
           <w:tcPr>
-            <w:tcW w:w="1976" w:type="dxa"/>
+            <w:tcW w:w="1975" w:type="dxa"/>
             <w:tcBorders>
               <w:left w:val="nil"/>
               <w:right w:val="nil"/>
@@ -10356,7 +10356,7 @@
         </w:tc>
         <w:tc>
           <w:tcPr>
-            <w:tcW w:w="3333" w:type="dxa"/>
+            <w:tcW w:w="3334" w:type="dxa"/>
             <w:tcBorders>
               <w:left w:val="nil"/>
               <w:right w:val="nil"/>
@@ -10572,7 +10572,7 @@
         <w:trPr/>
         <w:tc>
           <w:tcPr>
-            <w:tcW w:w="1976" w:type="dxa"/>
+            <w:tcW w:w="1975" w:type="dxa"/>
             <w:tcBorders>
               <w:left w:val="nil"/>
               <w:right w:val="nil"/>
@@ -10603,7 +10603,7 @@
         </w:tc>
         <w:tc>
           <w:tcPr>
-            <w:tcW w:w="3333" w:type="dxa"/>
+            <w:tcW w:w="3334" w:type="dxa"/>
             <w:tcBorders>
               <w:left w:val="nil"/>
               <w:right w:val="nil"/>
@@ -11276,58 +11276,6 @@
     <w:p>
       <w:pPr>
         <w:pStyle w:val="Normal"/>
-        <w:rPr>
-          <w:rFonts w:ascii="Arial" w:hAnsi="Arial" w:cs="Arial"/>
-          <w:sz w:val="22"/>
-          <w:szCs w:val="22"/>
-          <w:lang w:val="es-ES"/>
-        </w:rPr>
-      </w:pPr>
-      <w:r>
-        <w:rPr>
-          <w:rFonts w:cs="Arial" w:ascii="Arial" w:hAnsi="Arial"/>
-          <w:sz w:val="22"/>
-          <w:szCs w:val="22"/>
-          <w:lang w:val="es-ES"/>
-        </w:rPr>
-      </w:r>
-    </w:p>
-    <w:p>
-      <w:pPr>
-        <w:pStyle w:val="ListParagraph"/>
-        <w:numPr>
-          <w:ilvl w:val="0"/>
-          <w:numId w:val="3"/>
-        </w:numPr>
-        <w:ind w:hanging="360" w:left="709"/>
-        <w:rPr>
-          <w:rFonts w:ascii="Arial" w:hAnsi="Arial" w:cs="Arial"/>
-          <w:i/>
-          <w:i/>
-          <w:iCs/>
-          <w:color w:themeColor="accent5" w:val="A02B93"/>
-          <w:sz w:val="22"/>
-          <w:szCs w:val="22"/>
-          <w:lang w:val="es-ES"/>
-        </w:rPr>
-      </w:pPr>
-      <w:r>
-        <w:rPr>
-          <w:rFonts w:cs="Arial" w:ascii="Arial" w:hAnsi="Arial"/>
-          <w:i/>
-          <w:iCs/>
-          <w:color w:themeColor="accent5" w:val="A02B93"/>
-          <w:sz w:val="22"/>
-          <w:szCs w:val="22"/>
-          <w:lang w:val="es-ES"/>
-        </w:rPr>
-        <w:t>Otros anexos a decidir por cada ADR</w:t>
-      </w:r>
-    </w:p>
-    <w:p>
-      <w:pPr>
-        <w:pStyle w:val="ListParagraph"/>
-        <w:ind w:left="709"/>
         <w:rPr>
           <w:rFonts w:ascii="Arial" w:hAnsi="Arial" w:cs="Arial"/>
           <w:sz w:val="22"/>
@@ -11405,7 +11353,7 @@
         </w:r>
         <w:r>
           <w:rPr/>
-          <w:t>12</w:t>
+          <w:t>2</w:t>
         </w:r>
         <w:r>
           <w:rPr/>
@@ -11457,7 +11405,7 @@
         </w:r>
         <w:r>
           <w:rPr/>
-          <w:t>12</w:t>
+          <w:t>2</w:t>
         </w:r>
         <w:r>
           <w:rPr/>
@@ -12988,13 +12936,13 @@
       <w14:ligatures w14:val="none"/>
     </w:rPr>
   </w:style>
-  <w:style w:type="character" w:styleId="Enlacedelndiceuser">
-    <w:name w:val="Enlace del índice (user)"/>
+  <w:style w:type="character" w:styleId="Enlacedelndice">
+    <w:name w:val="Enlace del índice"/>
     <w:qFormat/>
     <w:rPr/>
   </w:style>
-  <w:style w:type="character" w:styleId="Enlacedelndice">
-    <w:name w:val="Enlace del índice"/>
+  <w:style w:type="character" w:styleId="Enlacedelndiceuser">
+    <w:name w:val="Enlace del índice (user)"/>
     <w:qFormat/>
     <w:rPr/>
   </w:style>
@@ -13234,7 +13182,7 @@
   </w:style>
   <w:style w:type="paragraph" w:styleId="IndexHeading">
     <w:name w:val="index heading"/>
-    <w:basedOn w:val="Ttulouser"/>
+    <w:basedOn w:val="Ttulo"/>
     <w:pPr/>
     <w:rPr/>
   </w:style>
@@ -13304,15 +13252,15 @@
       <w:szCs w:val="20"/>
     </w:rPr>
   </w:style>
-  <w:style w:type="paragraph" w:styleId="Cabeceraypieuser">
-    <w:name w:val="Cabecera y pie (user)"/>
+  <w:style w:type="paragraph" w:styleId="Cabeceraypie">
+    <w:name w:val="Cabecera y pie"/>
     <w:basedOn w:val="Normal"/>
     <w:qFormat/>
     <w:pPr/>
     <w:rPr/>
   </w:style>
-  <w:style w:type="paragraph" w:styleId="Cabeceraypie">
-    <w:name w:val="Cabecera y pie"/>
+  <w:style w:type="paragraph" w:styleId="Cabeceraypieuser">
+    <w:name w:val="Cabecera y pie (user)"/>
     <w:basedOn w:val="Normal"/>
     <w:qFormat/>
     <w:pPr/>
@@ -13407,6 +13355,29 @@
       <w14:ligatures w14:val="none"/>
     </w:rPr>
   </w:style>
+  <w:style w:type="paragraph" w:styleId="Contenidodelatabla">
+    <w:name w:val="Contenido de la tabla"/>
+    <w:basedOn w:val="Normal"/>
+    <w:qFormat/>
+    <w:pPr>
+      <w:widowControl w:val="false"/>
+      <w:suppressLineNumbers/>
+    </w:pPr>
+    <w:rPr/>
+  </w:style>
+  <w:style w:type="paragraph" w:styleId="Ttulodelatabla">
+    <w:name w:val="Título de la tabla"/>
+    <w:basedOn w:val="Contenidodelatabla"/>
+    <w:qFormat/>
+    <w:pPr>
+      <w:suppressLineNumbers/>
+      <w:jc w:val="center"/>
+    </w:pPr>
+    <w:rPr>
+      <w:b/>
+      <w:bCs/>
+    </w:rPr>
+  </w:style>
   <w:style w:type="paragraph" w:styleId="Contenidodelatablauser">
     <w:name w:val="Contenido de la tabla (user)"/>
     <w:basedOn w:val="Normal"/>
@@ -13430,31 +13401,8 @@
       <w:bCs/>
     </w:rPr>
   </w:style>
-  <w:style w:type="paragraph" w:styleId="Contenidodelatabla">
-    <w:name w:val="Contenido de la tabla"/>
-    <w:basedOn w:val="Normal"/>
-    <w:qFormat/>
-    <w:pPr>
-      <w:widowControl w:val="false"/>
-      <w:suppressLineNumbers/>
-    </w:pPr>
-    <w:rPr/>
-  </w:style>
-  <w:style w:type="paragraph" w:styleId="Ttulodelatabla">
-    <w:name w:val="Título de la tabla"/>
-    <w:basedOn w:val="Contenidodelatabla"/>
-    <w:qFormat/>
-    <w:pPr>
-      <w:suppressLineNumbers/>
-      <w:jc w:val="center"/>
-    </w:pPr>
-    <w:rPr>
-      <w:b/>
-      <w:bCs/>
-    </w:rPr>
-  </w:style>
-  <w:style w:type="numbering" w:styleId="Ningunalistauser" w:default="1">
-    <w:name w:val="Ninguna lista (user)"/>
+  <w:style w:type="numbering" w:styleId="Ningunalista" w:default="1">
+    <w:name w:val="Ninguna lista"/>
     <w:uiPriority w:val="99"/>
     <w:semiHidden/>
     <w:unhideWhenUsed/>

</xml_diff>

<commit_message>
Cambios en plantillas y lectura de los planes
</commit_message>
<xml_diff>
--- a/public/Plantillas/plantillaMemoriaEsOriginal.docx
+++ b/public/Plantillas/plantillaMemoriaEsOriginal.docx
@@ -21,52 +21,6 @@
         </w:rPr>
         <w:drawing>
           <wp:anchor behindDoc="0" distT="0" distB="0" distL="0" distR="0" simplePos="0" locked="0" layoutInCell="0" allowOverlap="1" relativeHeight="3">
-            <wp:simplePos x="0" y="0"/>
-            <wp:positionH relativeFrom="column">
-              <wp:posOffset>2051685</wp:posOffset>
-            </wp:positionH>
-            <wp:positionV relativeFrom="paragraph">
-              <wp:posOffset>635</wp:posOffset>
-            </wp:positionV>
-            <wp:extent cx="1252855" cy="634365"/>
-            <wp:effectExtent l="0" t="0" r="0" b="0"/>
-            <wp:wrapSquare wrapText="largest"/>
-            <wp:docPr id="1" name="Imagen3" descr=""/>
-            <wp:cNvGraphicFramePr>
-              <a:graphicFrameLocks xmlns:a="http://schemas.openxmlformats.org/drawingml/2006/main" noChangeAspect="1"/>
-            </wp:cNvGraphicFramePr>
-            <a:graphic xmlns:a="http://schemas.openxmlformats.org/drawingml/2006/main">
-              <a:graphicData uri="http://schemas.openxmlformats.org/drawingml/2006/picture">
-                <pic:pic xmlns:pic="http://schemas.openxmlformats.org/drawingml/2006/picture">
-                  <pic:nvPicPr>
-                    <pic:cNvPr id="1" name="Imagen3" descr=""/>
-                    <pic:cNvPicPr>
-                      <a:picLocks noChangeAspect="1" noChangeArrowheads="1"/>
-                    </pic:cNvPicPr>
-                  </pic:nvPicPr>
-                  <pic:blipFill>
-                    <a:blip r:embed="rId2"/>
-                    <a:stretch>
-                      <a:fillRect/>
-                    </a:stretch>
-                  </pic:blipFill>
-                  <pic:spPr bwMode="auto">
-                    <a:xfrm>
-                      <a:off x="0" y="0"/>
-                      <a:ext cx="1252855" cy="634365"/>
-                    </a:xfrm>
-                    <a:prstGeom prst="rect">
-                      <a:avLst/>
-                    </a:prstGeom>
-                    <a:noFill/>
-                  </pic:spPr>
-                </pic:pic>
-              </a:graphicData>
-            </a:graphic>
-          </wp:anchor>
-        </w:drawing>
-        <w:drawing>
-          <wp:anchor behindDoc="0" distT="0" distB="0" distL="0" distR="0" simplePos="0" locked="0" layoutInCell="0" allowOverlap="1" relativeHeight="4">
             <wp:simplePos x="0" y="0"/>
             <wp:positionH relativeFrom="column">
               <wp:posOffset>8890</wp:posOffset>
@@ -77,7 +31,7 @@
             <wp:extent cx="1751965" cy="531495"/>
             <wp:effectExtent l="0" t="0" r="0" b="0"/>
             <wp:wrapTopAndBottom/>
-            <wp:docPr id="2" name="Imagen2" descr=""/>
+            <wp:docPr id="1" name="Imagen2" descr=""/>
             <wp:cNvGraphicFramePr>
               <a:graphicFrameLocks xmlns:a="http://schemas.openxmlformats.org/drawingml/2006/main" noChangeAspect="1"/>
             </wp:cNvGraphicFramePr>
@@ -85,13 +39,13 @@
               <a:graphicData uri="http://schemas.openxmlformats.org/drawingml/2006/picture">
                 <pic:pic xmlns:pic="http://schemas.openxmlformats.org/drawingml/2006/picture">
                   <pic:nvPicPr>
-                    <pic:cNvPr id="2" name="Imagen2" descr=""/>
+                    <pic:cNvPr id="1" name="Imagen2" descr=""/>
                     <pic:cNvPicPr>
                       <a:picLocks noChangeAspect="1" noChangeArrowheads="1"/>
                     </pic:cNvPicPr>
                   </pic:nvPicPr>
                   <pic:blipFill>
-                    <a:blip r:embed="rId3"/>
+                    <a:blip r:embed="rId2"/>
                     <a:stretch>
                       <a:fillRect/>
                     </a:stretch>
@@ -112,17 +66,66 @@
           </wp:anchor>
         </w:drawing>
         <w:drawing>
+          <wp:anchor behindDoc="0" distT="0" distB="0" distL="0" distR="0" simplePos="0" locked="0" layoutInCell="0" allowOverlap="1" relativeHeight="4">
+            <wp:simplePos x="0" y="0"/>
+            <wp:positionH relativeFrom="column">
+              <wp:posOffset>2051685</wp:posOffset>
+            </wp:positionH>
+            <wp:positionV relativeFrom="paragraph">
+              <wp:posOffset>635</wp:posOffset>
+            </wp:positionV>
+            <wp:extent cx="1252855" cy="634365"/>
+            <wp:effectExtent l="0" t="0" r="0" b="0"/>
+            <wp:wrapSquare wrapText="largest"/>
+            <wp:docPr id="2" name="Imagen3" descr=""/>
+            <wp:cNvGraphicFramePr>
+              <a:graphicFrameLocks xmlns:a="http://schemas.openxmlformats.org/drawingml/2006/main" noChangeAspect="1"/>
+            </wp:cNvGraphicFramePr>
+            <a:graphic xmlns:a="http://schemas.openxmlformats.org/drawingml/2006/main">
+              <a:graphicData uri="http://schemas.openxmlformats.org/drawingml/2006/picture">
+                <pic:pic xmlns:pic="http://schemas.openxmlformats.org/drawingml/2006/picture">
+                  <pic:nvPicPr>
+                    <pic:cNvPr id="2" name="Imagen3" descr=""/>
+                    <pic:cNvPicPr>
+                      <a:picLocks noChangeAspect="1" noChangeArrowheads="1"/>
+                    </pic:cNvPicPr>
+                  </pic:nvPicPr>
+                  <pic:blipFill>
+                    <a:blip r:embed="rId3"/>
+                    <a:stretch>
+                      <a:fillRect/>
+                    </a:stretch>
+                  </pic:blipFill>
+                  <pic:spPr bwMode="auto">
+                    <a:xfrm>
+                      <a:off x="0" y="0"/>
+                      <a:ext cx="1252855" cy="634365"/>
+                    </a:xfrm>
+                    <a:prstGeom prst="rect">
+                      <a:avLst/>
+                    </a:prstGeom>
+                    <a:noFill/>
+                  </pic:spPr>
+                </pic:pic>
+              </a:graphicData>
+            </a:graphic>
+          </wp:anchor>
+        </w:drawing>
+        <w:t>ME</w:t>
+      </w:r>
+      <w:r>
+        <w:drawing>
           <wp:anchor behindDoc="0" distT="0" distB="0" distL="0" distR="0" simplePos="0" locked="0" layoutInCell="0" allowOverlap="1" relativeHeight="5">
             <wp:simplePos x="0" y="0"/>
             <wp:positionH relativeFrom="column">
-              <wp:posOffset>3751580</wp:posOffset>
+              <wp:posOffset>3785235</wp:posOffset>
             </wp:positionH>
             <wp:positionV relativeFrom="paragraph">
-              <wp:posOffset>16510</wp:posOffset>
+              <wp:posOffset>-28575</wp:posOffset>
             </wp:positionV>
-            <wp:extent cx="1983105" cy="548640"/>
+            <wp:extent cx="1462405" cy="774700"/>
             <wp:effectExtent l="0" t="0" r="0" b="0"/>
-            <wp:wrapTopAndBottom/>
+            <wp:wrapSquare wrapText="right"/>
             <wp:docPr id="3" name="Imagen4" descr=""/>
             <wp:cNvGraphicFramePr>
               <a:graphicFrameLocks xmlns:a="http://schemas.openxmlformats.org/drawingml/2006/main" noChangeAspect="1"/>
@@ -137,13 +140,7 @@
                     </pic:cNvPicPr>
                   </pic:nvPicPr>
                   <pic:blipFill>
-                    <a:blip r:embed="rId4">
-                      <a:extLst>
-                        <a:ext uri="{96DAC541-7B7A-43D3-8B79-37D633B846F1}">
-                          <asvg:svgBlip xmlns:asvg="http://schemas.microsoft.com/office/drawing/2016/SVG/main" r:embed="rId5"/>
-                        </a:ext>
-                      </a:extLst>
-                    </a:blip>
+                    <a:blip r:embed="rId4"/>
                     <a:stretch>
                       <a:fillRect/>
                     </a:stretch>
@@ -151,7 +148,7 @@
                   <pic:spPr bwMode="auto">
                     <a:xfrm>
                       <a:off x="0" y="0"/>
-                      <a:ext cx="1983105" cy="548640"/>
+                      <a:ext cx="1462405" cy="774700"/>
                     </a:xfrm>
                     <a:prstGeom prst="rect">
                       <a:avLst/>
@@ -164,25 +161,14 @@
           </wp:anchor>
         </w:drawing>
       </w:r>
-    </w:p>
-    <w:p>
-      <w:pPr>
-        <w:pStyle w:val="Normal"/>
+      <w:r>
         <w:rPr>
           <w:b/>
           <w:bCs/>
           <w:sz w:val="40"/>
           <w:szCs w:val="40"/>
         </w:rPr>
-      </w:pPr>
-      <w:r>
-        <w:rPr>
-          <w:b/>
-          <w:bCs/>
-          <w:sz w:val="40"/>
-          <w:szCs w:val="40"/>
-        </w:rPr>
-        <w:t xml:space="preserve">MEMORIA DEL PLAN DE GESTIÓN ANUAL DE LA ADR </w:t>
+        <w:t xml:space="preserve">MORIA DEL PLAN DE GESTIÓN ANUAL DE LA ADR </w:t>
       </w:r>
       <w:r>
         <w:rPr>
@@ -1198,7 +1184,7 @@
                     </pic:cNvPicPr>
                   </pic:nvPicPr>
                   <pic:blipFill>
-                    <a:blip r:embed="rId6"/>
+                    <a:blip r:embed="rId5"/>
                     <a:stretch>
                       <a:fillRect/>
                     </a:stretch>
@@ -9824,8 +9810,8 @@
         <w:tblLook w:firstRow="1" w:noVBand="1" w:lastRow="0" w:firstColumn="1" w:lastColumn="0" w:noHBand="0" w:val="04a0"/>
       </w:tblPr>
       <w:tblGrid>
-        <w:gridCol w:w="1975"/>
-        <w:gridCol w:w="3334"/>
+        <w:gridCol w:w="1972"/>
+        <w:gridCol w:w="3337"/>
         <w:gridCol w:w="1095"/>
         <w:gridCol w:w="840"/>
         <w:gridCol w:w="1305"/>
@@ -9835,7 +9821,7 @@
         <w:trPr/>
         <w:tc>
           <w:tcPr>
-            <w:tcW w:w="1975" w:type="dxa"/>
+            <w:tcW w:w="1972" w:type="dxa"/>
             <w:tcBorders>
               <w:left w:val="nil"/>
               <w:right w:val="nil"/>
@@ -9872,7 +9858,7 @@
         </w:tc>
         <w:tc>
           <w:tcPr>
-            <w:tcW w:w="3334" w:type="dxa"/>
+            <w:tcW w:w="3337" w:type="dxa"/>
             <w:tcBorders>
               <w:left w:val="nil"/>
               <w:right w:val="nil"/>
@@ -10088,7 +10074,7 @@
         <w:trPr/>
         <w:tc>
           <w:tcPr>
-            <w:tcW w:w="1975" w:type="dxa"/>
+            <w:tcW w:w="1972" w:type="dxa"/>
             <w:tcBorders>
               <w:left w:val="nil"/>
               <w:right w:val="nil"/>
@@ -10119,7 +10105,7 @@
         </w:tc>
         <w:tc>
           <w:tcPr>
-            <w:tcW w:w="3334" w:type="dxa"/>
+            <w:tcW w:w="3337" w:type="dxa"/>
             <w:tcBorders>
               <w:left w:val="nil"/>
               <w:right w:val="nil"/>
@@ -10319,7 +10305,7 @@
         <w:trPr/>
         <w:tc>
           <w:tcPr>
-            <w:tcW w:w="1975" w:type="dxa"/>
+            <w:tcW w:w="1972" w:type="dxa"/>
             <w:tcBorders>
               <w:left w:val="nil"/>
               <w:right w:val="nil"/>
@@ -10356,7 +10342,7 @@
         </w:tc>
         <w:tc>
           <w:tcPr>
-            <w:tcW w:w="3334" w:type="dxa"/>
+            <w:tcW w:w="3337" w:type="dxa"/>
             <w:tcBorders>
               <w:left w:val="nil"/>
               <w:right w:val="nil"/>
@@ -10572,7 +10558,7 @@
         <w:trPr/>
         <w:tc>
           <w:tcPr>
-            <w:tcW w:w="1975" w:type="dxa"/>
+            <w:tcW w:w="1972" w:type="dxa"/>
             <w:tcBorders>
               <w:left w:val="nil"/>
               <w:right w:val="nil"/>
@@ -10603,7 +10589,7 @@
         </w:tc>
         <w:tc>
           <w:tcPr>
-            <w:tcW w:w="3334" w:type="dxa"/>
+            <w:tcW w:w="3337" w:type="dxa"/>
             <w:tcBorders>
               <w:left w:val="nil"/>
               <w:right w:val="nil"/>
@@ -11293,9 +11279,9 @@
       </w:r>
     </w:p>
     <w:sectPr>
-      <w:footerReference w:type="even" r:id="rId7"/>
-      <w:footerReference w:type="default" r:id="rId8"/>
-      <w:footerReference w:type="first" r:id="rId9"/>
+      <w:footerReference w:type="even" r:id="rId6"/>
+      <w:footerReference w:type="default" r:id="rId7"/>
+      <w:footerReference w:type="first" r:id="rId8"/>
       <w:type w:val="nextPage"/>
       <w:pgSz w:w="11906" w:h="16838"/>
       <w:pgMar w:left="1440" w:right="1440" w:gutter="0" w:header="0" w:top="1080" w:footer="708" w:bottom="1080"/>
@@ -11353,7 +11339,7 @@
         </w:r>
         <w:r>
           <w:rPr/>
-          <w:t>2</w:t>
+          <w:t>12</w:t>
         </w:r>
         <w:r>
           <w:rPr/>
@@ -11405,7 +11391,7 @@
         </w:r>
         <w:r>
           <w:rPr/>
-          <w:t>2</w:t>
+          <w:t>12</w:t>
         </w:r>
         <w:r>
           <w:rPr/>
@@ -12936,15 +12922,32 @@
       <w14:ligatures w14:val="none"/>
     </w:rPr>
   </w:style>
+  <w:style w:type="character" w:styleId="Enlacedelndiceuser">
+    <w:name w:val="Enlace del índice (user)"/>
+    <w:qFormat/>
+    <w:rPr/>
+  </w:style>
   <w:style w:type="character" w:styleId="Enlacedelndice">
     <w:name w:val="Enlace del índice"/>
     <w:qFormat/>
     <w:rPr/>
   </w:style>
-  <w:style w:type="character" w:styleId="Enlacedelndiceuser">
-    <w:name w:val="Enlace del índice (user)"/>
+  <w:style w:type="character" w:styleId="Caracteresdenotaalpieuser">
+    <w:name w:val="Caracteres de nota al pie (user)"/>
     <w:qFormat/>
     <w:rPr/>
+  </w:style>
+  <w:style w:type="character" w:styleId="Caracteresdenotafinaluser">
+    <w:name w:val="Caracteres de nota final (user)"/>
+    <w:qFormat/>
+    <w:rPr/>
+  </w:style>
+  <w:style w:type="character" w:styleId="FollowedHyperlink">
+    <w:name w:val="FollowedHyperlink"/>
+    <w:rPr>
+      <w:color w:val="800000"/>
+      <w:u w:val="single"/>
+    </w:rPr>
   </w:style>
   <w:style w:type="paragraph" w:styleId="Ttulo">
     <w:name w:val="Título"/>
@@ -13182,7 +13185,7 @@
   </w:style>
   <w:style w:type="paragraph" w:styleId="IndexHeading">
     <w:name w:val="index heading"/>
-    <w:basedOn w:val="Ttulo"/>
+    <w:basedOn w:val="Ttulouser"/>
     <w:pPr/>
     <w:rPr/>
   </w:style>
@@ -13252,15 +13255,15 @@
       <w:szCs w:val="20"/>
     </w:rPr>
   </w:style>
-  <w:style w:type="paragraph" w:styleId="Cabeceraypie">
-    <w:name w:val="Cabecera y pie"/>
+  <w:style w:type="paragraph" w:styleId="Cabeceraypieuser">
+    <w:name w:val="Cabecera y pie (user)"/>
     <w:basedOn w:val="Normal"/>
     <w:qFormat/>
     <w:pPr/>
     <w:rPr/>
   </w:style>
-  <w:style w:type="paragraph" w:styleId="Cabeceraypieuser">
-    <w:name w:val="Cabecera y pie (user)"/>
+  <w:style w:type="paragraph" w:styleId="Cabeceraypie">
+    <w:name w:val="Cabecera y pie"/>
     <w:basedOn w:val="Normal"/>
     <w:qFormat/>
     <w:pPr/>
@@ -13355,6 +13358,29 @@
       <w14:ligatures w14:val="none"/>
     </w:rPr>
   </w:style>
+  <w:style w:type="paragraph" w:styleId="Contenidodelatablauser">
+    <w:name w:val="Contenido de la tabla (user)"/>
+    <w:basedOn w:val="Normal"/>
+    <w:qFormat/>
+    <w:pPr>
+      <w:widowControl w:val="false"/>
+      <w:suppressLineNumbers/>
+    </w:pPr>
+    <w:rPr/>
+  </w:style>
+  <w:style w:type="paragraph" w:styleId="Ttulodelatablauser">
+    <w:name w:val="Título de la tabla (user)"/>
+    <w:basedOn w:val="Contenidodelatablauser"/>
+    <w:qFormat/>
+    <w:pPr>
+      <w:suppressLineNumbers/>
+      <w:jc w:val="center"/>
+    </w:pPr>
+    <w:rPr>
+      <w:b/>
+      <w:bCs/>
+    </w:rPr>
+  </w:style>
   <w:style w:type="paragraph" w:styleId="Contenidodelatabla">
     <w:name w:val="Contenido de la tabla"/>
     <w:basedOn w:val="Normal"/>
@@ -13378,34 +13404,24 @@
       <w:bCs/>
     </w:rPr>
   </w:style>
-  <w:style w:type="paragraph" w:styleId="Contenidodelatablauser">
-    <w:name w:val="Contenido de la tabla (user)"/>
+  <w:style w:type="paragraph" w:styleId="Contenidodelistauser">
+    <w:name w:val="Contenido de lista (user)"/>
     <w:basedOn w:val="Normal"/>
     <w:qFormat/>
     <w:pPr>
-      <w:widowControl w:val="false"/>
-      <w:suppressLineNumbers/>
+      <w:ind w:left="567"/>
     </w:pPr>
     <w:rPr/>
   </w:style>
-  <w:style w:type="paragraph" w:styleId="Ttulodelatablauser">
-    <w:name w:val="Título de la tabla (user)"/>
-    <w:basedOn w:val="Contenidodelatablauser"/>
-    <w:qFormat/>
-    <w:pPr>
-      <w:suppressLineNumbers/>
-      <w:jc w:val="center"/>
-    </w:pPr>
-    <w:rPr>
-      <w:b/>
-      <w:bCs/>
-    </w:rPr>
-  </w:style>
-  <w:style w:type="numbering" w:styleId="Ningunalista" w:default="1">
-    <w:name w:val="Ninguna lista"/>
+  <w:style w:type="numbering" w:styleId="Ningunalistauser" w:default="1">
+    <w:name w:val="Ninguna lista (user)"/>
     <w:uiPriority w:val="99"/>
     <w:semiHidden/>
     <w:unhideWhenUsed/>
+    <w:qFormat/>
+  </w:style>
+  <w:style w:type="numbering" w:styleId="Ningunalista">
+    <w:name w:val="Ninguna lista"/>
     <w:qFormat/>
   </w:style>
   <w:style w:type="table" w:default="1" w:styleId="Tablanormal">

</xml_diff>

<commit_message>
Valoracion General en memoria
</commit_message>
<xml_diff>
--- a/public/Plantillas/plantillaMemoriaEsOriginal.docx
+++ b/public/Plantillas/plantillaMemoriaEsOriginal.docx
@@ -1266,47 +1266,22 @@
     <w:p>
       <w:pPr>
         <w:pStyle w:val="Normal"/>
-        <w:spacing w:lineRule="auto" w:line="360"/>
-        <w:jc w:val="both"/>
-        <w:rPr>
-          <w:rFonts w:ascii="Arial" w:hAnsi="Arial" w:cs="Arial"/>
-          <w:i/>
-          <w:i/>
-          <w:iCs/>
-          <w:color w:themeColor="accent5" w:val="A02B93"/>
-          <w:sz w:val="22"/>
-          <w:szCs w:val="22"/>
+        <w:rPr/>
+      </w:pPr>
+      <w:r>
+        <w:rPr/>
+        <w:t xml:space="preserve">{valGeneral} </w:t>
+      </w:r>
+    </w:p>
+    <w:p>
+      <w:pPr>
+        <w:pStyle w:val="Normal"/>
+        <w:rPr>
           <w:lang w:val="es-ES"/>
         </w:rPr>
       </w:pPr>
       <w:r>
         <w:rPr>
-          <w:rFonts w:cs="Arial" w:ascii="Arial" w:hAnsi="Arial"/>
-          <w:i/>
-          <w:iCs/>
-          <w:color w:themeColor="accent5" w:val="A02B93"/>
-          <w:sz w:val="22"/>
-          <w:szCs w:val="22"/>
-          <w:lang w:val="es-ES"/>
-        </w:rPr>
-      </w:r>
-    </w:p>
-    <w:p>
-      <w:pPr>
-        <w:pStyle w:val="Normal"/>
-        <w:jc w:val="both"/>
-        <w:rPr>
-          <w:rFonts w:ascii="Arial" w:hAnsi="Arial" w:cs="Arial"/>
-          <w:sz w:val="22"/>
-          <w:szCs w:val="22"/>
-          <w:lang w:val="es-ES"/>
-        </w:rPr>
-      </w:pPr>
-      <w:r>
-        <w:rPr>
-          <w:rFonts w:cs="Arial" w:ascii="Arial" w:hAnsi="Arial"/>
-          <w:sz w:val="22"/>
-          <w:szCs w:val="22"/>
           <w:lang w:val="es-ES"/>
         </w:rPr>
       </w:r>
@@ -12922,23 +12897,23 @@
       <w14:ligatures w14:val="none"/>
     </w:rPr>
   </w:style>
+  <w:style w:type="character" w:styleId="Enlacedelndice">
+    <w:name w:val="Enlace del índice"/>
+    <w:qFormat/>
+    <w:rPr/>
+  </w:style>
   <w:style w:type="character" w:styleId="Enlacedelndiceuser">
     <w:name w:val="Enlace del índice (user)"/>
     <w:qFormat/>
     <w:rPr/>
   </w:style>
-  <w:style w:type="character" w:styleId="Enlacedelndice">
-    <w:name w:val="Enlace del índice"/>
+  <w:style w:type="character" w:styleId="Caracteresdenotaalpie">
+    <w:name w:val="Caracteres de nota al pie"/>
     <w:qFormat/>
     <w:rPr/>
   </w:style>
-  <w:style w:type="character" w:styleId="Caracteresdenotaalpieuser">
-    <w:name w:val="Caracteres de nota al pie (user)"/>
-    <w:qFormat/>
-    <w:rPr/>
-  </w:style>
-  <w:style w:type="character" w:styleId="Caracteresdenotafinaluser">
-    <w:name w:val="Caracteres de nota final (user)"/>
+  <w:style w:type="character" w:styleId="Caracteresdenotafinal">
+    <w:name w:val="Caracteres de nota final"/>
     <w:qFormat/>
     <w:rPr/>
   </w:style>
@@ -13185,7 +13160,7 @@
   </w:style>
   <w:style w:type="paragraph" w:styleId="IndexHeading">
     <w:name w:val="index heading"/>
-    <w:basedOn w:val="Ttulouser"/>
+    <w:basedOn w:val="Ttulo"/>
     <w:pPr/>
     <w:rPr/>
   </w:style>
@@ -13255,15 +13230,15 @@
       <w:szCs w:val="20"/>
     </w:rPr>
   </w:style>
-  <w:style w:type="paragraph" w:styleId="Cabeceraypieuser">
-    <w:name w:val="Cabecera y pie (user)"/>
+  <w:style w:type="paragraph" w:styleId="Cabeceraypie">
+    <w:name w:val="Cabecera y pie"/>
     <w:basedOn w:val="Normal"/>
     <w:qFormat/>
     <w:pPr/>
     <w:rPr/>
   </w:style>
-  <w:style w:type="paragraph" w:styleId="Cabeceraypie">
-    <w:name w:val="Cabecera y pie"/>
+  <w:style w:type="paragraph" w:styleId="Cabeceraypieuser">
+    <w:name w:val="Cabecera y pie (user)"/>
     <w:basedOn w:val="Normal"/>
     <w:qFormat/>
     <w:pPr/>
@@ -13358,6 +13333,29 @@
       <w14:ligatures w14:val="none"/>
     </w:rPr>
   </w:style>
+  <w:style w:type="paragraph" w:styleId="Contenidodelatabla">
+    <w:name w:val="Contenido de la tabla"/>
+    <w:basedOn w:val="Normal"/>
+    <w:qFormat/>
+    <w:pPr>
+      <w:widowControl w:val="false"/>
+      <w:suppressLineNumbers/>
+    </w:pPr>
+    <w:rPr/>
+  </w:style>
+  <w:style w:type="paragraph" w:styleId="Ttulodelatabla">
+    <w:name w:val="Título de la tabla"/>
+    <w:basedOn w:val="Contenidodelatabla"/>
+    <w:qFormat/>
+    <w:pPr>
+      <w:suppressLineNumbers/>
+      <w:jc w:val="center"/>
+    </w:pPr>
+    <w:rPr>
+      <w:b/>
+      <w:bCs/>
+    </w:rPr>
+  </w:style>
   <w:style w:type="paragraph" w:styleId="Contenidodelatablauser">
     <w:name w:val="Contenido de la tabla (user)"/>
     <w:basedOn w:val="Normal"/>
@@ -13381,31 +13379,8 @@
       <w:bCs/>
     </w:rPr>
   </w:style>
-  <w:style w:type="paragraph" w:styleId="Contenidodelatabla">
-    <w:name w:val="Contenido de la tabla"/>
-    <w:basedOn w:val="Normal"/>
-    <w:qFormat/>
-    <w:pPr>
-      <w:widowControl w:val="false"/>
-      <w:suppressLineNumbers/>
-    </w:pPr>
-    <w:rPr/>
-  </w:style>
-  <w:style w:type="paragraph" w:styleId="Ttulodelatabla">
-    <w:name w:val="Título de la tabla"/>
-    <w:basedOn w:val="Contenidodelatabla"/>
-    <w:qFormat/>
-    <w:pPr>
-      <w:suppressLineNumbers/>
-      <w:jc w:val="center"/>
-    </w:pPr>
-    <w:rPr>
-      <w:b/>
-      <w:bCs/>
-    </w:rPr>
-  </w:style>
-  <w:style w:type="paragraph" w:styleId="Contenidodelistauser">
-    <w:name w:val="Contenido de lista (user)"/>
+  <w:style w:type="paragraph" w:styleId="Contenidodelista">
+    <w:name w:val="Contenido de lista"/>
     <w:basedOn w:val="Normal"/>
     <w:qFormat/>
     <w:pPr>
@@ -13413,15 +13388,15 @@
     </w:pPr>
     <w:rPr/>
   </w:style>
-  <w:style w:type="numbering" w:styleId="Ningunalistauser" w:default="1">
-    <w:name w:val="Ninguna lista (user)"/>
+  <w:style w:type="numbering" w:styleId="Ningunalista" w:default="1">
+    <w:name w:val="Ninguna lista"/>
     <w:uiPriority w:val="99"/>
     <w:semiHidden/>
     <w:unhideWhenUsed/>
     <w:qFormat/>
   </w:style>
-  <w:style w:type="numbering" w:styleId="Ningunalista">
-    <w:name w:val="Ninguna lista"/>
+  <w:style w:type="numbering" w:styleId="Ningunalistauser">
+    <w:name w:val="Ninguna lista (user)"/>
     <w:qFormat/>
   </w:style>
   <w:style w:type="table" w:default="1" w:styleId="Tablanormal">

</xml_diff>

<commit_message>
Ajustes finales al Borrador
</commit_message>
<xml_diff>
--- a/public/Plantillas/plantillaMemoriaEsOriginal.docx
+++ b/public/Plantillas/plantillaMemoriaEsOriginal.docx
@@ -1979,7 +1979,7 @@
     <w:tbl>
       <w:tblPr>
         <w:tblStyle w:val="Tablaconcuadrcula"/>
-        <w:tblW w:w="9067" w:type="dxa"/>
+        <w:tblW w:w="8956" w:type="dxa"/>
         <w:jc w:val="center"/>
         <w:tblInd w:w="0" w:type="dxa"/>
         <w:tblLayout w:type="fixed"/>
@@ -1992,15 +1992,15 @@
         <w:tblLook w:firstRow="1" w:noVBand="1" w:lastRow="0" w:firstColumn="1" w:lastColumn="0" w:noHBand="0" w:val="04a0"/>
       </w:tblPr>
       <w:tblGrid>
-        <w:gridCol w:w="4664"/>
-        <w:gridCol w:w="2187"/>
-        <w:gridCol w:w="2216"/>
+        <w:gridCol w:w="4560"/>
+        <w:gridCol w:w="2190"/>
+        <w:gridCol w:w="2206"/>
       </w:tblGrid>
       <w:tr>
         <w:trPr/>
         <w:tc>
           <w:tcPr>
-            <w:tcW w:w="9067" w:type="dxa"/>
+            <w:tcW w:w="8956" w:type="dxa"/>
             <w:gridSpan w:val="3"/>
             <w:tcBorders/>
             <w:shd w:color="auto" w:fill="124F1A" w:themeFill="accent3" w:themeFillShade="bf" w:val="clear"/>
@@ -2010,14 +2010,18 @@
             <w:pPr>
               <w:pStyle w:val="Normal"/>
               <w:widowControl/>
-              <w:suppressAutoHyphens w:val="true"/>
-              <w:spacing w:before="0" w:after="0"/>
+              <w:numPr>
+                <w:ilvl w:val="0"/>
+                <w:numId w:val="0"/>
+              </w:numPr>
+              <w:suppressAutoHyphens w:val="true"/>
+              <w:spacing w:before="0" w:after="0"/>
+              <w:ind w:hanging="0" w:left="0"/>
               <w:jc w:val="left"/>
               <w:rPr>
-                <w:b/>
-                <w:bCs/>
-                <w:sz w:val="22"/>
-                <w:szCs w:val="22"/>
+                <w:color w:val="FAFAFA"/>
+                <w:highlight w:val="none"/>
+                <w:shd w:fill="auto" w:val="clear"/>
               </w:rPr>
             </w:pPr>
             <w:r>
@@ -2025,8 +2029,10 @@
                 <w:rFonts w:cs="Arial" w:ascii="Arial" w:hAnsi="Arial"/>
                 <w:b/>
                 <w:bCs/>
-                <w:sz w:val="22"/>
-                <w:szCs w:val="22"/>
+                <w:color w:val="FAFAFA"/>
+                <w:sz w:val="22"/>
+                <w:szCs w:val="22"/>
+                <w:shd w:fill="auto" w:val="clear"/>
                 <w:lang w:bidi="ar-SA"/>
               </w:rPr>
               <w:t>SERVICIO</w:t>
@@ -2038,10 +2044,12 @@
         <w:trPr/>
         <w:tc>
           <w:tcPr>
-            <w:tcW w:w="9067" w:type="dxa"/>
+            <w:tcW w:w="8956" w:type="dxa"/>
             <w:gridSpan w:val="3"/>
-            <w:tcBorders/>
-            <w:shd w:color="auto" w:fill="84E290" w:themeFill="accent3" w:themeFillTint="66" w:val="clear"/>
+            <w:tcBorders>
+              <w:top w:val="nil"/>
+            </w:tcBorders>
+            <w:shd w:fill="84E290" w:val="clear"/>
             <w:vAlign w:val="center"/>
           </w:tcPr>
           <w:p>
@@ -2052,12 +2060,7 @@
               <w:spacing w:before="0" w:after="0"/>
               <w:jc w:val="left"/>
               <w:rPr>
-                <w:rFonts w:ascii="Arial" w:hAnsi="Arial" w:cs="Arial"/>
-                <w:b/>
-                <w:bCs/>
-                <w:sz w:val="22"/>
-                <w:szCs w:val="22"/>
-                <w:lang w:val="es-ES"/>
+                <w:color w:val="000000"/>
               </w:rPr>
             </w:pPr>
             <w:r>
@@ -2065,6 +2068,7 @@
                 <w:rFonts w:cs="Arial" w:ascii="Arial" w:hAnsi="Arial"/>
                 <w:b/>
                 <w:bCs/>
+                <w:color w:val="000000"/>
                 <w:sz w:val="22"/>
                 <w:szCs w:val="22"/>
                 <w:lang w:val="es-ES"/>
@@ -2078,9 +2082,11 @@
         <w:trPr/>
         <w:tc>
           <w:tcPr>
-            <w:tcW w:w="9067" w:type="dxa"/>
+            <w:tcW w:w="8956" w:type="dxa"/>
             <w:gridSpan w:val="3"/>
-            <w:tcBorders/>
+            <w:tcBorders>
+              <w:top w:val="nil"/>
+            </w:tcBorders>
             <w:shd w:color="auto" w:fill="124F1A" w:themeFill="accent3" w:themeFillShade="bf" w:val="clear"/>
             <w:vAlign w:val="center"/>
           </w:tcPr>
@@ -2092,10 +2098,9 @@
               <w:spacing w:before="0" w:after="0"/>
               <w:jc w:val="left"/>
               <w:rPr>
-                <w:b/>
-                <w:bCs/>
-                <w:sz w:val="22"/>
-                <w:szCs w:val="22"/>
+                <w:color w:val="FAFAFA"/>
+                <w:highlight w:val="none"/>
+                <w:shd w:fill="auto" w:val="clear"/>
               </w:rPr>
             </w:pPr>
             <w:r>
@@ -2103,8 +2108,10 @@
                 <w:rFonts w:cs="Arial" w:ascii="Arial" w:hAnsi="Arial"/>
                 <w:b/>
                 <w:bCs/>
-                <w:sz w:val="22"/>
-                <w:szCs w:val="22"/>
+                <w:color w:val="FAFAFA"/>
+                <w:sz w:val="22"/>
+                <w:szCs w:val="22"/>
+                <w:shd w:fill="auto" w:val="clear"/>
                 <w:lang w:bidi="ar-SA"/>
               </w:rPr>
               <w:t>DESCRIPCIÓN</w:t>
@@ -2116,9 +2123,11 @@
         <w:trPr/>
         <w:tc>
           <w:tcPr>
-            <w:tcW w:w="9067" w:type="dxa"/>
+            <w:tcW w:w="8956" w:type="dxa"/>
             <w:gridSpan w:val="3"/>
-            <w:tcBorders/>
+            <w:tcBorders>
+              <w:top w:val="nil"/>
+            </w:tcBorders>
             <w:vAlign w:val="center"/>
           </w:tcPr>
           <w:p>
@@ -2135,12 +2144,16 @@
               <w:contextualSpacing/>
               <w:jc w:val="both"/>
               <w:rPr>
-                <w:sz w:val="22"/>
-                <w:szCs w:val="22"/>
-              </w:rPr>
-            </w:pPr>
-            <w:r>
-              <w:rPr/>
+                <w:color w:val="000000"/>
+              </w:rPr>
+            </w:pPr>
+            <w:r>
+              <w:rPr>
+                <w:color w:val="000000"/>
+                <w:sz w:val="22"/>
+                <w:szCs w:val="22"/>
+                <w:lang w:bidi="ar-SA"/>
+              </w:rPr>
               <w:t>{descripcion}</w:t>
             </w:r>
           </w:p>
@@ -2150,9 +2163,213 @@
         <w:trPr/>
         <w:tc>
           <w:tcPr>
-            <w:tcW w:w="9067" w:type="dxa"/>
+            <w:tcW w:w="8956" w:type="dxa"/>
             <w:gridSpan w:val="3"/>
-            <w:tcBorders/>
+            <w:tcBorders>
+              <w:top w:val="nil"/>
+            </w:tcBorders>
+            <w:shd w:color="auto" w:fill="124F1A" w:themeFill="accent3" w:themeFillShade="bf" w:val="clear"/>
+            <w:vAlign w:val="center"/>
+          </w:tcPr>
+          <w:p>
+            <w:pPr>
+              <w:pStyle w:val="Normal"/>
+              <w:widowControl/>
+              <w:suppressAutoHyphens w:val="true"/>
+              <w:spacing w:before="0" w:after="0"/>
+              <w:jc w:val="left"/>
+              <w:rPr>
+                <w:color w:val="FAFAFA"/>
+                <w:highlight w:val="none"/>
+                <w:shd w:fill="auto" w:val="clear"/>
+              </w:rPr>
+            </w:pPr>
+            <w:r>
+              <w:rPr>
+                <w:rFonts w:cs="Arial" w:ascii="Arial" w:hAnsi="Arial"/>
+                <w:b/>
+                <w:bCs/>
+                <w:color w:val="FAFAFA"/>
+                <w:sz w:val="22"/>
+                <w:szCs w:val="22"/>
+                <w:shd w:fill="auto" w:val="clear"/>
+                <w:lang w:bidi="ar-SA"/>
+              </w:rPr>
+              <w:t>Ejes</w:t>
+            </w:r>
+          </w:p>
+        </w:tc>
+      </w:tr>
+      <w:tr>
+        <w:trPr/>
+        <w:tc>
+          <w:tcPr>
+            <w:tcW w:w="8956" w:type="dxa"/>
+            <w:gridSpan w:val="3"/>
+            <w:tcBorders>
+              <w:top w:val="nil"/>
+            </w:tcBorders>
+            <w:vAlign w:val="center"/>
+          </w:tcPr>
+          <w:p>
+            <w:pPr>
+              <w:pStyle w:val="ListParagraph"/>
+              <w:widowControl/>
+              <w:numPr>
+                <w:ilvl w:val="1"/>
+                <w:numId w:val="1"/>
+              </w:numPr>
+              <w:suppressAutoHyphens w:val="true"/>
+              <w:spacing w:before="0" w:after="0"/>
+              <w:ind w:hanging="360" w:left="360"/>
+              <w:contextualSpacing/>
+              <w:jc w:val="both"/>
+              <w:rPr>
+                <w:color w:val="000000"/>
+              </w:rPr>
+            </w:pPr>
+            <w:r>
+              <w:rPr>
+                <w:color w:val="000000"/>
+                <w:sz w:val="22"/>
+                <w:szCs w:val="22"/>
+                <w:lang w:bidi="ar-SA"/>
+              </w:rPr>
+              <w:t>{</w:t>
+            </w:r>
+            <w:r>
+              <w:rPr>
+                <w:color w:val="000000"/>
+                <w:sz w:val="22"/>
+                <w:szCs w:val="22"/>
+                <w:lang w:bidi="ar-SA"/>
+              </w:rPr>
+              <w:t>ejes</w:t>
+            </w:r>
+            <w:r>
+              <w:rPr>
+                <w:color w:val="000000"/>
+                <w:sz w:val="22"/>
+                <w:szCs w:val="22"/>
+                <w:lang w:bidi="ar-SA"/>
+              </w:rPr>
+              <w:t>}</w:t>
+            </w:r>
+          </w:p>
+        </w:tc>
+      </w:tr>
+      <w:tr>
+        <w:trPr/>
+        <w:tc>
+          <w:tcPr>
+            <w:tcW w:w="8956" w:type="dxa"/>
+            <w:gridSpan w:val="3"/>
+            <w:tcBorders>
+              <w:top w:val="nil"/>
+            </w:tcBorders>
+            <w:shd w:color="auto" w:fill="124F1A" w:themeFill="accent3" w:themeFillShade="bf" w:val="clear"/>
+            <w:vAlign w:val="center"/>
+          </w:tcPr>
+          <w:p>
+            <w:pPr>
+              <w:pStyle w:val="1Texto"/>
+              <w:widowControl/>
+              <w:suppressAutoHyphens w:val="true"/>
+              <w:spacing w:lineRule="auto" w:line="276" w:before="0" w:after="0"/>
+              <w:ind w:hanging="0" w:left="0"/>
+              <w:jc w:val="left"/>
+              <w:rPr>
+                <w:color w:val="FAFAFA"/>
+                <w:highlight w:val="none"/>
+                <w:shd w:fill="auto" w:val="clear"/>
+              </w:rPr>
+            </w:pPr>
+            <w:r>
+              <w:rPr>
+                <w:rFonts w:cs="Arial"/>
+                <w:b/>
+                <w:bCs/>
+                <w:color w:val="FAFAFA"/>
+                <w:sz w:val="22"/>
+                <w:szCs w:val="22"/>
+                <w:shd w:fill="auto" w:val="clear"/>
+                <w:lang w:bidi="ar-SA"/>
+              </w:rPr>
+              <w:t>Tratamiento territorial supracomarcal</w:t>
+            </w:r>
+          </w:p>
+        </w:tc>
+      </w:tr>
+      <w:tr>
+        <w:trPr/>
+        <w:tc>
+          <w:tcPr>
+            <w:tcW w:w="8956" w:type="dxa"/>
+            <w:gridSpan w:val="3"/>
+            <w:tcBorders>
+              <w:top w:val="nil"/>
+            </w:tcBorders>
+            <w:vAlign w:val="center"/>
+          </w:tcPr>
+          <w:p>
+            <w:pPr>
+              <w:pStyle w:val="ListParagraph"/>
+              <w:widowControl/>
+              <w:numPr>
+                <w:ilvl w:val="1"/>
+                <w:numId w:val="1"/>
+              </w:numPr>
+              <w:suppressAutoHyphens w:val="true"/>
+              <w:spacing w:before="0" w:after="0"/>
+              <w:ind w:hanging="360" w:left="360"/>
+              <w:contextualSpacing/>
+              <w:jc w:val="both"/>
+              <w:rPr>
+                <w:color w:val="000000"/>
+              </w:rPr>
+            </w:pPr>
+            <w:r>
+              <w:rPr>
+                <w:color w:val="000000"/>
+                <w:sz w:val="22"/>
+                <w:szCs w:val="22"/>
+                <w:lang w:bidi="ar-SA"/>
+              </w:rPr>
+              <w:t>{</w:t>
+            </w:r>
+            <w:r>
+              <w:rPr>
+                <w:rFonts w:cs="Arial"/>
+                <w:i/>
+                <w:iCs/>
+                <w:color w:val="000000"/>
+                <w:sz w:val="22"/>
+                <w:szCs w:val="22"/>
+                <w:lang w:bidi="ar-SA"/>
+              </w:rPr>
+              <w:t>supracomarcal</w:t>
+            </w:r>
+            <w:r>
+              <w:rPr>
+                <w:color w:val="000000"/>
+                <w:sz w:val="22"/>
+                <w:szCs w:val="22"/>
+                <w:lang w:bidi="ar-SA"/>
+              </w:rPr>
+              <w:t>}</w:t>
+            </w:r>
+          </w:p>
+        </w:tc>
+      </w:tr>
+      <w:tr>
+        <w:trPr/>
+        <w:tc>
+          <w:tcPr>
+            <w:tcW w:w="8956" w:type="dxa"/>
+            <w:gridSpan w:val="3"/>
+            <w:tcBorders>
+              <w:top w:val="nil"/>
+            </w:tcBorders>
             <w:shd w:color="auto" w:fill="124F1A" w:themeFill="accent3" w:themeFillShade="bf" w:val="clear"/>
             <w:vAlign w:val="center"/>
           </w:tcPr>
@@ -2171,7 +2388,7 @@
                 <w:szCs w:val="22"/>
               </w:rPr>
             </w:pPr>
-            <w:bookmarkStart w:id="9" w:name="_Hlk190431626"/>
+            <w:bookmarkStart w:id="9" w:name="_Hlk190431626_Copia_1"/>
             <w:bookmarkEnd w:id="9"/>
             <w:r>
               <w:rPr>
@@ -2191,7 +2408,7 @@
         <w:trPr/>
         <w:tc>
           <w:tcPr>
-            <w:tcW w:w="4664" w:type="dxa"/>
+            <w:tcW w:w="4560" w:type="dxa"/>
             <w:tcBorders/>
             <w:shd w:color="auto" w:fill="84E290" w:themeFill="accent3" w:themeFillTint="66" w:val="clear"/>
             <w:vAlign w:val="center"/>
@@ -2210,7 +2427,7 @@
                 <w:szCs w:val="22"/>
               </w:rPr>
             </w:pPr>
-            <w:bookmarkStart w:id="10" w:name="_Hlk190431626_Copia_1"/>
+            <w:bookmarkStart w:id="10" w:name="_Hlk190431626_Copia_1_Copia_1"/>
             <w:bookmarkEnd w:id="10"/>
             <w:r>
               <w:rPr>
@@ -2227,7 +2444,7 @@
         </w:tc>
         <w:tc>
           <w:tcPr>
-            <w:tcW w:w="2187" w:type="dxa"/>
+            <w:tcW w:w="2190" w:type="dxa"/>
             <w:tcBorders/>
             <w:shd w:color="auto" w:fill="84E290" w:themeFill="accent3" w:themeFillTint="66" w:val="clear"/>
             <w:vAlign w:val="center"/>
@@ -2263,7 +2480,7 @@
         </w:tc>
         <w:tc>
           <w:tcPr>
-            <w:tcW w:w="2216" w:type="dxa"/>
+            <w:tcW w:w="2206" w:type="dxa"/>
             <w:tcBorders/>
             <w:shd w:color="auto" w:fill="FFC000" w:val="clear"/>
             <w:vAlign w:val="center"/>
@@ -2304,7 +2521,7 @@
               </w:rPr>
               <w:t>alcanzado</w:t>
             </w:r>
-            <w:bookmarkStart w:id="11" w:name="_Hlk190431666"/>
+            <w:bookmarkStart w:id="11" w:name="_Hlk190431666_Copia_1"/>
             <w:bookmarkEnd w:id="11"/>
           </w:p>
         </w:tc>
@@ -2313,7 +2530,7 @@
         <w:trPr/>
         <w:tc>
           <w:tcPr>
-            <w:tcW w:w="4664" w:type="dxa"/>
+            <w:tcW w:w="4560" w:type="dxa"/>
             <w:tcBorders/>
             <w:vAlign w:val="center"/>
           </w:tcPr>
@@ -2339,7 +2556,7 @@
         </w:tc>
         <w:tc>
           <w:tcPr>
-            <w:tcW w:w="2187" w:type="dxa"/>
+            <w:tcW w:w="2190" w:type="dxa"/>
             <w:tcBorders/>
             <w:vAlign w:val="center"/>
           </w:tcPr>
@@ -2352,7 +2569,7 @@
               <w:jc w:val="left"/>
               <w:rPr/>
             </w:pPr>
-            <w:bookmarkStart w:id="12" w:name="_Hlk190431515_Copia_1"/>
+            <w:bookmarkStart w:id="12" w:name="_Hlk190431515_Copia_1_Copia_1"/>
             <w:bookmarkEnd w:id="12"/>
             <w:r>
               <w:rPr>
@@ -2367,7 +2584,7 @@
         </w:tc>
         <w:tc>
           <w:tcPr>
-            <w:tcW w:w="2216" w:type="dxa"/>
+            <w:tcW w:w="2206" w:type="dxa"/>
             <w:tcBorders/>
             <w:vAlign w:val="center"/>
           </w:tcPr>
@@ -2380,7 +2597,7 @@
               <w:jc w:val="left"/>
               <w:rPr/>
             </w:pPr>
-            <w:bookmarkStart w:id="13" w:name="_Hlk190431515"/>
+            <w:bookmarkStart w:id="13" w:name="_Hlk190431515_Copia_1"/>
             <w:bookmarkEnd w:id="13"/>
             <w:r>
               <w:rPr/>
@@ -2393,7 +2610,7 @@
         <w:trPr/>
         <w:tc>
           <w:tcPr>
-            <w:tcW w:w="6851" w:type="dxa"/>
+            <w:tcW w:w="6750" w:type="dxa"/>
             <w:gridSpan w:val="2"/>
             <w:tcBorders/>
             <w:shd w:color="auto" w:fill="124F1A" w:themeFill="accent3" w:themeFillShade="bf" w:val="clear"/>
@@ -2428,7 +2645,7 @@
         </w:tc>
         <w:tc>
           <w:tcPr>
-            <w:tcW w:w="2216" w:type="dxa"/>
+            <w:tcW w:w="2206" w:type="dxa"/>
             <w:tcBorders/>
             <w:shd w:color="auto" w:fill="124F1A" w:themeFill="accent3" w:themeFillShade="bf" w:val="clear"/>
             <w:vAlign w:val="center"/>
@@ -2462,7 +2679,7 @@
         <w:trPr/>
         <w:tc>
           <w:tcPr>
-            <w:tcW w:w="4664" w:type="dxa"/>
+            <w:tcW w:w="4560" w:type="dxa"/>
             <w:tcBorders/>
             <w:shd w:color="auto" w:fill="84E290" w:themeFill="accent3" w:themeFillTint="66" w:val="clear"/>
             <w:vAlign w:val="center"/>
@@ -2498,7 +2715,7 @@
         </w:tc>
         <w:tc>
           <w:tcPr>
-            <w:tcW w:w="2187" w:type="dxa"/>
+            <w:tcW w:w="2190" w:type="dxa"/>
             <w:tcBorders/>
             <w:shd w:color="auto" w:fill="84E290" w:themeFill="accent3" w:themeFillTint="66" w:val="clear"/>
             <w:vAlign w:val="center"/>
@@ -2531,7 +2748,7 @@
         </w:tc>
         <w:tc>
           <w:tcPr>
-            <w:tcW w:w="2216" w:type="dxa"/>
+            <w:tcW w:w="2206" w:type="dxa"/>
             <w:tcBorders/>
             <w:shd w:color="auto" w:fill="FFC000" w:val="clear"/>
             <w:vAlign w:val="center"/>
@@ -2573,7 +2790,7 @@
         </w:trPr>
         <w:tc>
           <w:tcPr>
-            <w:tcW w:w="4664" w:type="dxa"/>
+            <w:tcW w:w="4560" w:type="dxa"/>
             <w:tcBorders/>
             <w:vAlign w:val="center"/>
           </w:tcPr>
@@ -2599,7 +2816,7 @@
         </w:tc>
         <w:tc>
           <w:tcPr>
-            <w:tcW w:w="2187" w:type="dxa"/>
+            <w:tcW w:w="2190" w:type="dxa"/>
             <w:tcBorders/>
             <w:vAlign w:val="center"/>
           </w:tcPr>
@@ -2612,7 +2829,7 @@
               <w:jc w:val="left"/>
               <w:rPr/>
             </w:pPr>
-            <w:bookmarkStart w:id="14" w:name="_Hlk190431515_Copia_1_Copia_1"/>
+            <w:bookmarkStart w:id="14" w:name="_Hlk190431515_Copia_1_Copia_1_Copia_1"/>
             <w:bookmarkEnd w:id="14"/>
             <w:r>
               <w:rPr>
@@ -2627,7 +2844,7 @@
         </w:tc>
         <w:tc>
           <w:tcPr>
-            <w:tcW w:w="2216" w:type="dxa"/>
+            <w:tcW w:w="2206" w:type="dxa"/>
             <w:tcBorders/>
             <w:vAlign w:val="center"/>
           </w:tcPr>
@@ -2640,7 +2857,7 @@
               <w:jc w:val="left"/>
               <w:rPr/>
             </w:pPr>
-            <w:bookmarkStart w:id="15" w:name="_Hlk190431515_Copia_1_Copia_1_Copia_1"/>
+            <w:bookmarkStart w:id="15" w:name="_Hlk190431515_Copia_1_Copia_1_Copia_1_Co"/>
             <w:bookmarkEnd w:id="15"/>
             <w:r>
               <w:rPr>
@@ -2652,6 +2869,28 @@
         </w:tc>
       </w:tr>
     </w:tbl>
+    <w:p>
+      <w:pPr>
+        <w:pStyle w:val="Normal"/>
+        <w:spacing w:lineRule="auto" w:line="360" w:before="0" w:after="0"/>
+        <w:contextualSpacing/>
+        <w:jc w:val="both"/>
+        <w:rPr>
+          <w:color w:val="000000"/>
+        </w:rPr>
+      </w:pPr>
+      <w:r>
+        <w:rPr>
+          <w:rFonts w:eastAsia="SimSun" w:cs="Arial" w:ascii="Arial" w:hAnsi="Arial"/>
+          <w:i/>
+          <w:iCs/>
+          <w:color w:val="000000"/>
+          <w:sz w:val="22"/>
+          <w:szCs w:val="22"/>
+          <w:lang w:val="es-ES" w:eastAsia="en-US"/>
+        </w:rPr>
+      </w:r>
+    </w:p>
     <w:p>
       <w:pPr>
         <w:pStyle w:val="Normal"/>
@@ -10032,21 +10271,7 @@
                 <w:iCs/>
                 <w:color w:val="000000"/>
               </w:rPr>
-              <w:t>{porcentaj</w:t>
-            </w:r>
-            <w:r>
-              <w:rPr>
-                <w:iCs/>
-                <w:color w:val="000000"/>
-              </w:rPr>
-              <w:t>e</w:t>
-            </w:r>
-            <w:r>
-              <w:rPr>
-                <w:iCs/>
-                <w:color w:val="000000"/>
-              </w:rPr>
-              <w:t>}{/</w:t>
+              <w:t>{porcentaje}{/</w:t>
             </w:r>
             <w:r>
               <w:rPr>
@@ -11110,7 +11335,7 @@
         </w:r>
         <w:r>
           <w:rPr/>
-          <w:t>11</w:t>
+          <w:t>12</w:t>
         </w:r>
         <w:r>
           <w:rPr/>
@@ -11162,7 +11387,7 @@
         </w:r>
         <w:r>
           <w:rPr/>
-          <w:t>11</w:t>
+          <w:t>12</w:t>
         </w:r>
         <w:r>
           <w:rPr/>
@@ -12693,23 +12918,23 @@
       <w14:ligatures w14:val="none"/>
     </w:rPr>
   </w:style>
+  <w:style w:type="character" w:styleId="Enlacedelndiceuser">
+    <w:name w:val="Enlace del índice (user)"/>
+    <w:qFormat/>
+    <w:rPr/>
+  </w:style>
   <w:style w:type="character" w:styleId="Enlacedelndice">
     <w:name w:val="Enlace del índice"/>
     <w:qFormat/>
     <w:rPr/>
   </w:style>
-  <w:style w:type="character" w:styleId="Enlacedelndiceuser">
-    <w:name w:val="Enlace del índice (user)"/>
+  <w:style w:type="character" w:styleId="Caracteresdenotaalpieuser">
+    <w:name w:val="Caracteres de nota al pie (user)"/>
     <w:qFormat/>
     <w:rPr/>
   </w:style>
-  <w:style w:type="character" w:styleId="Caracteresdenotaalpie">
-    <w:name w:val="Caracteres de nota al pie"/>
-    <w:qFormat/>
-    <w:rPr/>
-  </w:style>
-  <w:style w:type="character" w:styleId="Caracteresdenotafinal">
-    <w:name w:val="Caracteres de nota final"/>
+  <w:style w:type="character" w:styleId="Caracteresdenotafinaluser">
+    <w:name w:val="Caracteres de nota final (user)"/>
     <w:qFormat/>
     <w:rPr/>
   </w:style>
@@ -12956,7 +13181,7 @@
   </w:style>
   <w:style w:type="paragraph" w:styleId="IndexHeading">
     <w:name w:val="index heading"/>
-    <w:basedOn w:val="Ttulo"/>
+    <w:basedOn w:val="Ttulouser"/>
     <w:pPr/>
     <w:rPr/>
   </w:style>
@@ -13026,15 +13251,15 @@
       <w:szCs w:val="20"/>
     </w:rPr>
   </w:style>
-  <w:style w:type="paragraph" w:styleId="Cabeceraypie">
-    <w:name w:val="Cabecera y pie"/>
+  <w:style w:type="paragraph" w:styleId="Cabeceraypieuser">
+    <w:name w:val="Cabecera y pie (user)"/>
     <w:basedOn w:val="Normal"/>
     <w:qFormat/>
     <w:pPr/>
     <w:rPr/>
   </w:style>
-  <w:style w:type="paragraph" w:styleId="Cabeceraypieuser">
-    <w:name w:val="Cabecera y pie (user)"/>
+  <w:style w:type="paragraph" w:styleId="Cabeceraypie">
+    <w:name w:val="Cabecera y pie"/>
     <w:basedOn w:val="Normal"/>
     <w:qFormat/>
     <w:pPr/>
@@ -13129,6 +13354,29 @@
       <w14:ligatures w14:val="none"/>
     </w:rPr>
   </w:style>
+  <w:style w:type="paragraph" w:styleId="Contenidodelatablauser">
+    <w:name w:val="Contenido de la tabla (user)"/>
+    <w:basedOn w:val="Normal"/>
+    <w:qFormat/>
+    <w:pPr>
+      <w:widowControl w:val="false"/>
+      <w:suppressLineNumbers/>
+    </w:pPr>
+    <w:rPr/>
+  </w:style>
+  <w:style w:type="paragraph" w:styleId="Ttulodelatablauser">
+    <w:name w:val="Título de la tabla (user)"/>
+    <w:basedOn w:val="Contenidodelatablauser"/>
+    <w:qFormat/>
+    <w:pPr>
+      <w:suppressLineNumbers/>
+      <w:jc w:val="center"/>
+    </w:pPr>
+    <w:rPr>
+      <w:b/>
+      <w:bCs/>
+    </w:rPr>
+  </w:style>
   <w:style w:type="paragraph" w:styleId="Contenidodelatabla">
     <w:name w:val="Contenido de la tabla"/>
     <w:basedOn w:val="Normal"/>
@@ -13152,31 +13400,8 @@
       <w:bCs/>
     </w:rPr>
   </w:style>
-  <w:style w:type="paragraph" w:styleId="Contenidodelatablauser">
-    <w:name w:val="Contenido de la tabla (user)"/>
-    <w:basedOn w:val="Normal"/>
-    <w:qFormat/>
-    <w:pPr>
-      <w:widowControl w:val="false"/>
-      <w:suppressLineNumbers/>
-    </w:pPr>
-    <w:rPr/>
-  </w:style>
-  <w:style w:type="paragraph" w:styleId="Ttulodelatablauser">
-    <w:name w:val="Título de la tabla (user)"/>
-    <w:basedOn w:val="Contenidodelatablauser"/>
-    <w:qFormat/>
-    <w:pPr>
-      <w:suppressLineNumbers/>
-      <w:jc w:val="center"/>
-    </w:pPr>
-    <w:rPr>
-      <w:b/>
-      <w:bCs/>
-    </w:rPr>
-  </w:style>
-  <w:style w:type="paragraph" w:styleId="Contenidodelista">
-    <w:name w:val="Contenido de lista"/>
+  <w:style w:type="paragraph" w:styleId="Contenidodelistauser">
+    <w:name w:val="Contenido de lista (user)"/>
     <w:basedOn w:val="Normal"/>
     <w:qFormat/>
     <w:pPr>
@@ -13184,15 +13409,15 @@
     </w:pPr>
     <w:rPr/>
   </w:style>
-  <w:style w:type="numbering" w:styleId="Ningunalista" w:default="1">
-    <w:name w:val="Ninguna lista"/>
+  <w:style w:type="numbering" w:styleId="Ningunalistauser" w:default="1">
+    <w:name w:val="Ninguna lista (user)"/>
     <w:uiPriority w:val="99"/>
     <w:semiHidden/>
     <w:unhideWhenUsed/>
     <w:qFormat/>
   </w:style>
-  <w:style w:type="numbering" w:styleId="Ningunalistauser">
-    <w:name w:val="Ninguna lista (user)"/>
+  <w:style w:type="numbering" w:styleId="Ningunalista">
+    <w:name w:val="Ninguna lista"/>
     <w:qFormat/>
   </w:style>
   <w:style w:type="table" w:default="1" w:styleId="Tablanormal">

</xml_diff>

<commit_message>
Fix: Cuadro de mando esta en minusculas
</commit_message>
<xml_diff>
--- a/public/Plantillas/plantillaMemoriaEsOriginal.docx
+++ b/public/Plantillas/plantillaMemoriaEsOriginal.docx
@@ -391,7 +391,6 @@
         <w:p>
           <w:pPr>
             <w:pStyle w:val="TOCHeading"/>
-            <w:ind w:hanging="0" w:left="0"/>
             <w:rPr/>
           </w:pPr>
           <w:r>
@@ -419,7 +418,6 @@
             <w:rPr>
               <w:webHidden/>
               <w:rStyle w:val="Enlacedelndice"/>
-              <w:vanish w:val="false"/>
             </w:rPr>
             <w:instrText xml:space="preserve"> TOC \z \o "1-3" \u \h</w:instrText>
           </w:r>
@@ -427,7 +425,6 @@
             <w:rPr>
               <w:webHidden/>
               <w:rStyle w:val="Enlacedelndice"/>
-              <w:vanish w:val="false"/>
             </w:rPr>
             <w:fldChar w:fldCharType="separate"/>
           </w:r>
@@ -436,15 +433,8 @@
               <w:rPr>
                 <w:webHidden/>
                 <w:rStyle w:val="Enlacedelndice"/>
-                <w:vanish w:val="false"/>
               </w:rPr>
               <w:t>1. INTRODUCCIÓN</w:t>
-            </w:r>
-            <w:r>
-              <w:rPr>
-                <w:rStyle w:val="Enlacedelndice"/>
-                <w:vanish w:val="false"/>
-              </w:rPr>
               <w:tab/>
               <w:t>3</w:t>
             </w:r>
@@ -464,7 +454,6 @@
               <w:rPr>
                 <w:webHidden/>
                 <w:rStyle w:val="Enlacedelndice"/>
-                <w:vanish w:val="false"/>
               </w:rPr>
               <w:t>2. VALORACIÓN GENERAL</w:t>
               <w:tab/>
@@ -486,7 +475,6 @@
               <w:rPr>
                 <w:webHidden/>
                 <w:rStyle w:val="Enlacedelndice"/>
-                <w:vanish w:val="false"/>
               </w:rPr>
               <w:t>3. FUNCIONAMIENTO GENERAL DE LA ADR</w:t>
               <w:tab/>
@@ -508,7 +496,6 @@
               <w:rPr>
                 <w:webHidden/>
                 <w:rStyle w:val="Enlacedelndice"/>
-                <w:vanish w:val="false"/>
               </w:rPr>
               <w:t>4. SERVICIOS PRESTADOS POR LA ADR</w:t>
               <w:tab/>
@@ -530,7 +517,6 @@
               <w:rPr>
                 <w:webHidden/>
                 <w:rStyle w:val="Enlacedelndice"/>
-                <w:vanish w:val="false"/>
               </w:rPr>
               <w:t>5. PLAN DE GESTIÓN ANUAL DEL PCDR: PRIORIZACIÓN DE EJES ACCIONES ASOCIADAS</w:t>
               <w:tab/>
@@ -552,7 +538,6 @@
               <w:rPr>
                 <w:webHidden/>
                 <w:rStyle w:val="Enlacedelndice"/>
-                <w:vanish w:val="false"/>
               </w:rPr>
               <w:t>5.1. PROCESO</w:t>
               <w:tab/>
@@ -574,7 +559,6 @@
               <w:rPr>
                 <w:webHidden/>
                 <w:rStyle w:val="Enlacedelndice"/>
-                <w:vanish w:val="false"/>
               </w:rPr>
               <w:t>5.2. EJES PRIORITARIOS</w:t>
               <w:tab/>
@@ -596,7 +580,6 @@
               <w:rPr>
                 <w:webHidden/>
                 <w:rStyle w:val="Enlacedelndice"/>
-                <w:vanish w:val="false"/>
               </w:rPr>
               <w:t>5.3. RESUMEN Y ENCAJE DE LAS ACCIONES EN EL PCDR</w:t>
               <w:tab/>
@@ -618,7 +601,6 @@
               <w:rPr>
                 <w:webHidden/>
                 <w:rStyle w:val="Enlacedelndice"/>
-                <w:vanish w:val="false"/>
               </w:rPr>
               <w:t>5.4. DESCRIPCIÓN DE LAS ACCIONES PREVISTAS PARA LA ANUALIDAD</w:t>
               <w:tab/>
@@ -640,7 +622,6 @@
               <w:rPr>
                 <w:webHidden/>
                 <w:rStyle w:val="Enlacedelndice"/>
-                <w:vanish w:val="false"/>
               </w:rPr>
               <w:t>6. ACCIONES Y PROYECTOS</w:t>
               <w:tab/>
@@ -662,9 +643,8 @@
               <w:rPr>
                 <w:webHidden/>
                 <w:rStyle w:val="Enlacedelndice"/>
-                <w:vanish w:val="false"/>
-              </w:rPr>
-              <w:t>7. Cuadro de mando</w:t>
+              </w:rPr>
+              <w:t>7. CUADRO DE MANDO</w:t>
               <w:tab/>
               <w:t>11</w:t>
             </w:r>
@@ -684,7 +664,6 @@
               <w:rPr>
                 <w:webHidden/>
                 <w:rStyle w:val="Enlacedelndice"/>
-                <w:vanish w:val="false"/>
               </w:rPr>
               <w:t>8. ANEXOS</w:t>
               <w:tab/>
@@ -694,7 +673,6 @@
           <w:r>
             <w:rPr>
               <w:rStyle w:val="Enlacedelndice"/>
-              <w:vanish w:val="false"/>
             </w:rPr>
             <w:fldChar w:fldCharType="end"/>
           </w:r>
@@ -2235,25 +2213,7 @@
                 <w:szCs w:val="22"/>
                 <w:lang w:bidi="ar-SA"/>
               </w:rPr>
-              <w:t>{</w:t>
-            </w:r>
-            <w:r>
-              <w:rPr>
-                <w:color w:val="000000"/>
-                <w:sz w:val="22"/>
-                <w:szCs w:val="22"/>
-                <w:lang w:bidi="ar-SA"/>
-              </w:rPr>
-              <w:t>ejes</w:t>
-            </w:r>
-            <w:r>
-              <w:rPr>
-                <w:color w:val="000000"/>
-                <w:sz w:val="22"/>
-                <w:szCs w:val="22"/>
-                <w:lang w:bidi="ar-SA"/>
-              </w:rPr>
-              <w:t>}</w:t>
+              <w:t>{ejes}</w:t>
             </w:r>
           </w:p>
         </w:tc>
@@ -2881,13 +2841,7 @@
       </w:pPr>
       <w:r>
         <w:rPr>
-          <w:rFonts w:eastAsia="SimSun" w:cs="Arial" w:ascii="Arial" w:hAnsi="Arial"/>
-          <w:i/>
-          <w:iCs/>
           <w:color w:val="000000"/>
-          <w:sz w:val="22"/>
-          <w:szCs w:val="22"/>
-          <w:lang w:val="es-ES" w:eastAsia="en-US"/>
         </w:rPr>
       </w:r>
     </w:p>
@@ -9785,7 +9739,7 @@
       <w:bookmarkEnd w:id="35"/>
       <w:r>
         <w:rPr/>
-        <w:t>uadro de mando</w:t>
+        <w:t>UADRO DE MANDO</w:t>
       </w:r>
     </w:p>
     <w:tbl>
@@ -11335,7 +11289,7 @@
         </w:r>
         <w:r>
           <w:rPr/>
-          <w:t>12</w:t>
+          <w:t>1</w:t>
         </w:r>
         <w:r>
           <w:rPr/>
@@ -11387,7 +11341,7 @@
         </w:r>
         <w:r>
           <w:rPr/>
-          <w:t>12</w:t>
+          <w:t>1</w:t>
         </w:r>
         <w:r>
           <w:rPr/>
@@ -12918,23 +12872,23 @@
       <w14:ligatures w14:val="none"/>
     </w:rPr>
   </w:style>
+  <w:style w:type="character" w:styleId="Enlacedelndice">
+    <w:name w:val="Enlace del índice"/>
+    <w:qFormat/>
+    <w:rPr/>
+  </w:style>
   <w:style w:type="character" w:styleId="Enlacedelndiceuser">
     <w:name w:val="Enlace del índice (user)"/>
     <w:qFormat/>
     <w:rPr/>
   </w:style>
-  <w:style w:type="character" w:styleId="Enlacedelndice">
-    <w:name w:val="Enlace del índice"/>
+  <w:style w:type="character" w:styleId="Caracteresdenotaalpie">
+    <w:name w:val="Caracteres de nota al pie"/>
     <w:qFormat/>
     <w:rPr/>
   </w:style>
-  <w:style w:type="character" w:styleId="Caracteresdenotaalpieuser">
-    <w:name w:val="Caracteres de nota al pie (user)"/>
-    <w:qFormat/>
-    <w:rPr/>
-  </w:style>
-  <w:style w:type="character" w:styleId="Caracteresdenotafinaluser">
-    <w:name w:val="Caracteres de nota final (user)"/>
+  <w:style w:type="character" w:styleId="Caracteresdenotafinal">
+    <w:name w:val="Caracteres de nota final"/>
     <w:qFormat/>
     <w:rPr/>
   </w:style>
@@ -13181,7 +13135,7 @@
   </w:style>
   <w:style w:type="paragraph" w:styleId="IndexHeading">
     <w:name w:val="index heading"/>
-    <w:basedOn w:val="Ttulouser"/>
+    <w:basedOn w:val="Ttulo"/>
     <w:pPr/>
     <w:rPr/>
   </w:style>
@@ -13251,15 +13205,15 @@
       <w:szCs w:val="20"/>
     </w:rPr>
   </w:style>
-  <w:style w:type="paragraph" w:styleId="Cabeceraypieuser">
-    <w:name w:val="Cabecera y pie (user)"/>
+  <w:style w:type="paragraph" w:styleId="Cabeceraypie">
+    <w:name w:val="Cabecera y pie"/>
     <w:basedOn w:val="Normal"/>
     <w:qFormat/>
     <w:pPr/>
     <w:rPr/>
   </w:style>
-  <w:style w:type="paragraph" w:styleId="Cabeceraypie">
-    <w:name w:val="Cabecera y pie"/>
+  <w:style w:type="paragraph" w:styleId="Cabeceraypieuser">
+    <w:name w:val="Cabecera y pie (user)"/>
     <w:basedOn w:val="Normal"/>
     <w:qFormat/>
     <w:pPr/>
@@ -13354,6 +13308,29 @@
       <w14:ligatures w14:val="none"/>
     </w:rPr>
   </w:style>
+  <w:style w:type="paragraph" w:styleId="Contenidodelatabla">
+    <w:name w:val="Contenido de la tabla"/>
+    <w:basedOn w:val="Normal"/>
+    <w:qFormat/>
+    <w:pPr>
+      <w:widowControl w:val="false"/>
+      <w:suppressLineNumbers/>
+    </w:pPr>
+    <w:rPr/>
+  </w:style>
+  <w:style w:type="paragraph" w:styleId="Ttulodelatabla">
+    <w:name w:val="Título de la tabla"/>
+    <w:basedOn w:val="Contenidodelatabla"/>
+    <w:qFormat/>
+    <w:pPr>
+      <w:suppressLineNumbers/>
+      <w:jc w:val="center"/>
+    </w:pPr>
+    <w:rPr>
+      <w:b/>
+      <w:bCs/>
+    </w:rPr>
+  </w:style>
   <w:style w:type="paragraph" w:styleId="Contenidodelatablauser">
     <w:name w:val="Contenido de la tabla (user)"/>
     <w:basedOn w:val="Normal"/>
@@ -13377,31 +13354,8 @@
       <w:bCs/>
     </w:rPr>
   </w:style>
-  <w:style w:type="paragraph" w:styleId="Contenidodelatabla">
-    <w:name w:val="Contenido de la tabla"/>
-    <w:basedOn w:val="Normal"/>
-    <w:qFormat/>
-    <w:pPr>
-      <w:widowControl w:val="false"/>
-      <w:suppressLineNumbers/>
-    </w:pPr>
-    <w:rPr/>
-  </w:style>
-  <w:style w:type="paragraph" w:styleId="Ttulodelatabla">
-    <w:name w:val="Título de la tabla"/>
-    <w:basedOn w:val="Contenidodelatabla"/>
-    <w:qFormat/>
-    <w:pPr>
-      <w:suppressLineNumbers/>
-      <w:jc w:val="center"/>
-    </w:pPr>
-    <w:rPr>
-      <w:b/>
-      <w:bCs/>
-    </w:rPr>
-  </w:style>
-  <w:style w:type="paragraph" w:styleId="Contenidodelistauser">
-    <w:name w:val="Contenido de lista (user)"/>
+  <w:style w:type="paragraph" w:styleId="Contenidodelista">
+    <w:name w:val="Contenido de lista"/>
     <w:basedOn w:val="Normal"/>
     <w:qFormat/>
     <w:pPr>
@@ -13409,15 +13363,15 @@
     </w:pPr>
     <w:rPr/>
   </w:style>
-  <w:style w:type="numbering" w:styleId="Ningunalistauser" w:default="1">
-    <w:name w:val="Ninguna lista (user)"/>
+  <w:style w:type="numbering" w:styleId="Ningunalista" w:default="1">
+    <w:name w:val="Ninguna lista"/>
     <w:uiPriority w:val="99"/>
     <w:semiHidden/>
     <w:unhideWhenUsed/>
     <w:qFormat/>
   </w:style>
-  <w:style w:type="numbering" w:styleId="Ningunalista">
-    <w:name w:val="Ninguna lista"/>
+  <w:style w:type="numbering" w:styleId="Ningunalistauser">
+    <w:name w:val="Ninguna lista (user)"/>
     <w:qFormat/>
   </w:style>
   <w:style w:type="table" w:default="1" w:styleId="Tablanormal">

</xml_diff>